<commit_message>
Update all .docx documentation files for Release Version 2.0.0
</commit_message>
<xml_diff>
--- a/README.docx
+++ b/README.docx
@@ -2,7 +2,6 @@
 <file path=word/document.xml><?xml version="1.0" encoding="utf-8"?>
 <w:document xmlns:w="http://schemas.openxmlformats.org/wordprocessingml/2006/main" xmlns:m="http://schemas.openxmlformats.org/officeDocument/2006/math" xmlns:r="http://schemas.openxmlformats.org/officeDocument/2006/relationships" xmlns:o="urn:schemas-microsoft-com:office:office" xmlns:v="urn:schemas-microsoft-com:vml" xmlns:w10="urn:schemas-microsoft-com:office:word" xmlns:a="http://schemas.openxmlformats.org/drawingml/2006/main" xmlns:pic="http://schemas.openxmlformats.org/drawingml/2006/picture" xmlns:wp="http://schemas.openxmlformats.org/drawingml/2006/wordprocessingDrawing">
   <w:body>
-    <w:bookmarkStart w:id="19" w:name="zebra-rfid-sdk-sample-application"/>
     <w:p>
       <w:pPr>
         <w:pStyle w:val="Heading1"/>
@@ -23,7 +22,10 @@
         <w:t xml:space="preserve">Release Version: 1.1.3</w:t>
       </w:r>
       <w:r>
-        <w:br/>
+        <w:t xml:space="preserve">\</w:t>
+      </w:r>
+      <w:r>
+        <w:t xml:space="preserve"> </w:t>
       </w:r>
       <w:r>
         <w:t xml:space="preserve">Branch:</w:t>
@@ -38,7 +40,10 @@
         <w:t xml:space="preserve">master</w:t>
       </w:r>
       <w:r>
-        <w:br/>
+        <w:t xml:space="preserve">\</w:t>
+      </w:r>
+      <w:r>
+        <w:t xml:space="preserve"> </w:t>
       </w:r>
       <w:r>
         <w:t xml:space="preserve">Tag:</w:t>
@@ -58,7 +63,25 @@
         <w:pStyle w:val="BodyText"/>
       </w:pPr>
       <w:r>
-        <w:t xml:space="preserve">This sample application demonstrates how to integrate and use the Zebra RFID API3 SDK for Android. It provides a basic implementation for connecting to Zebra RFID readers, performing inventory operations, and scanning barcodes.</w:t>
+        <w:t xml:space="preserve">This sample application demonstrates how to integrate and use the Zebra</w:t>
+      </w:r>
+      <w:r>
+        <w:t xml:space="preserve"> </w:t>
+      </w:r>
+      <w:r>
+        <w:t xml:space="preserve">RFID API3 SDK for Android. It provides a basic implementation for</w:t>
+      </w:r>
+      <w:r>
+        <w:t xml:space="preserve"> </w:t>
+      </w:r>
+      <w:r>
+        <w:t xml:space="preserve">connecting to Zebra RFID readers, performing inventory operations, and</w:t>
+      </w:r>
+      <w:r>
+        <w:t xml:space="preserve"> </w:t>
+      </w:r>
+      <w:r>
+        <w:t xml:space="preserve">scanning barcodes.</w:t>
       </w:r>
     </w:p>
     <w:p>
@@ -132,7 +155,13 @@
         <w:t xml:space="preserve"> </w:t>
       </w:r>
       <w:r>
-        <w:t xml:space="preserve">abstraction and stale placeholder methods.</w:t>
+        <w:t xml:space="preserve">abstraction and stale placeholder</w:t>
+      </w:r>
+      <w:r>
+        <w:t xml:space="preserve"> </w:t>
+      </w:r>
+      <w:r>
+        <w:t xml:space="preserve">methods.</w:t>
       </w:r>
     </w:p>
     <w:p>
@@ -308,7 +337,13 @@
         </w:numPr>
       </w:pPr>
       <w:r>
-        <w:t xml:space="preserve">Refactored trigger handling to route events through handleTriggerPress method.</w:t>
+        <w:t xml:space="preserve">Refactored trigger handling to route events through</w:t>
+      </w:r>
+      <w:r>
+        <w:t xml:space="preserve"> </w:t>
+      </w:r>
+      <w:r>
+        <w:t xml:space="preserve">handleTriggerPress method.</w:t>
       </w:r>
     </w:p>
     <w:p>
@@ -320,7 +355,13 @@
         </w:numPr>
       </w:pPr>
       <w:r>
-        <w:t xml:space="preserve">Improved tag clearing behavior with better data reset before scanning operations.</w:t>
+        <w:t xml:space="preserve">Improved tag clearing behavior with better data reset before</w:t>
+      </w:r>
+      <w:r>
+        <w:t xml:space="preserve"> </w:t>
+      </w:r>
+      <w:r>
+        <w:t xml:space="preserve">scanning operations.</w:t>
       </w:r>
     </w:p>
     <w:p>
@@ -372,7 +413,13 @@
         </w:numPr>
       </w:pPr>
       <w:r>
-        <w:t xml:space="preserve">Modernized Pop-up UI: Replaced traditional Toasts with centered, pill-shaped Snackbars.</w:t>
+        <w:t xml:space="preserve">Modernized Pop-up UI: Replaced traditional Toasts with centered,</w:t>
+      </w:r>
+      <w:r>
+        <w:t xml:space="preserve"> </w:t>
+      </w:r>
+      <w:r>
+        <w:t xml:space="preserve">pill-shaped Snackbars.</w:t>
       </w:r>
     </w:p>
     <w:p>
@@ -384,19 +431,7 @@
         </w:numPr>
       </w:pPr>
       <w:r>
-        <w:t xml:space="preserve">Added</w:t>
-      </w:r>
-      <w:r>
-        <w:t xml:space="preserve"> </w:t>
-      </w:r>
-      <w:r>
-        <w:t xml:space="preserve">“Hourglass”</w:t>
-      </w:r>
-      <w:r>
-        <w:t xml:space="preserve"> </w:t>
-      </w:r>
-      <w:r>
-        <w:t xml:space="preserve">loading indicator for auto-disappearing messages.</w:t>
+        <w:t xml:space="preserve">Added "Hourglass" loading indicator for auto-disappearing messages.</w:t>
       </w:r>
     </w:p>
     <w:p>
@@ -408,7 +443,13 @@
         </w:numPr>
       </w:pPr>
       <w:r>
-        <w:t xml:space="preserve">Implemented manual and programmatic dismissal for all UI notifications.</w:t>
+        <w:t xml:space="preserve">Implemented manual and programmatic dismissal for all UI</w:t>
+      </w:r>
+      <w:r>
+        <w:t xml:space="preserve"> </w:t>
+      </w:r>
+      <w:r>
+        <w:t xml:space="preserve">notifications.</w:t>
       </w:r>
     </w:p>
     <w:p>
@@ -420,7 +461,13 @@
         </w:numPr>
       </w:pPr>
       <w:r>
-        <w:t xml:space="preserve">Improved stability: Added thread-safe trigger configuration and duplicate event prevention.</w:t>
+        <w:t xml:space="preserve">Improved stability: Added thread-safe trigger configuration and</w:t>
+      </w:r>
+      <w:r>
+        <w:t xml:space="preserve"> </w:t>
+      </w:r>
+      <w:r>
+        <w:t xml:space="preserve">duplicate event prevention.</w:t>
       </w:r>
     </w:p>
     <w:p>
@@ -432,7 +479,13 @@
         </w:numPr>
       </w:pPr>
       <w:r>
-        <w:t xml:space="preserve">UI Refinement: Enhanced centering and resizing logic for different screen resolutions.</w:t>
+        <w:t xml:space="preserve">UI Refinement: Enhanced centering and resizing logic for different</w:t>
+      </w:r>
+      <w:r>
+        <w:t xml:space="preserve"> </w:t>
+      </w:r>
+      <w:r>
+        <w:t xml:space="preserve">screen resolutions.</w:t>
       </w:r>
     </w:p>
     <w:p>
@@ -460,7 +513,13 @@
         </w:numPr>
       </w:pPr>
       <w:r>
-        <w:t xml:space="preserve">Major code cleanup and refactoring for maintainability and style compliance.</w:t>
+        <w:t xml:space="preserve">Major code cleanup and refactoring for maintainability and style</w:t>
+      </w:r>
+      <w:r>
+        <w:t xml:space="preserve"> </w:t>
+      </w:r>
+      <w:r>
+        <w:t xml:space="preserve">compliance.</w:t>
       </w:r>
     </w:p>
     <w:p>
@@ -487,7 +546,6 @@
         <w:t xml:space="preserve">Removed unused fields and improved exception handling.</w:t>
       </w:r>
     </w:p>
-    <w:bookmarkStart w:id="9" w:name="features"/>
     <w:p>
       <w:pPr>
         <w:pStyle w:val="Heading2"/>
@@ -515,7 +573,13 @@
         <w:t xml:space="preserve"> </w:t>
       </w:r>
       <w:r>
-        <w:t xml:space="preserve">Centered, pill-shaped Snackbars with auto-dismiss and manual close options.</w:t>
+        <w:t xml:space="preserve">Centered, pill-shaped Snackbars with</w:t>
+      </w:r>
+      <w:r>
+        <w:t xml:space="preserve"> </w:t>
+      </w:r>
+      <w:r>
+        <w:t xml:space="preserve">auto-dismiss and manual close options.</w:t>
       </w:r>
     </w:p>
     <w:p>
@@ -537,7 +601,13 @@
         <w:t xml:space="preserve"> </w:t>
       </w:r>
       <w:r>
-        <w:t xml:space="preserve">Connect and disconnect from Zebra RFID readers via Bluetooth.</w:t>
+        <w:t xml:space="preserve">Connect and disconnect from Zebra RFID</w:t>
+      </w:r>
+      <w:r>
+        <w:t xml:space="preserve"> </w:t>
+      </w:r>
+      <w:r>
+        <w:t xml:space="preserve">readers via Bluetooth.</w:t>
       </w:r>
     </w:p>
     <w:p>
@@ -581,7 +651,13 @@
         <w:t xml:space="preserve"> </w:t>
       </w:r>
       <w:r>
-        <w:t xml:space="preserve">View unique tag IDs along with their peak RSSI values in a list.</w:t>
+        <w:t xml:space="preserve">View unique tag IDs along with their peak RSSI</w:t>
+      </w:r>
+      <w:r>
+        <w:t xml:space="preserve"> </w:t>
+      </w:r>
+      <w:r>
+        <w:t xml:space="preserve">values in a list.</w:t>
       </w:r>
     </w:p>
     <w:p>
@@ -603,7 +679,13 @@
         <w:t xml:space="preserve"> </w:t>
       </w:r>
       <w:r>
-        <w:t xml:space="preserve">Utilize the reader’s scanner to capture barcode data.</w:t>
+        <w:t xml:space="preserve">Utilize the reader's scanner to capture barcode</w:t>
+      </w:r>
+      <w:r>
+        <w:t xml:space="preserve"> </w:t>
+      </w:r>
+      <w:r>
+        <w:t xml:space="preserve">data.</w:t>
       </w:r>
     </w:p>
     <w:p>
@@ -625,7 +707,13 @@
         <w:t xml:space="preserve"> </w:t>
       </w:r>
       <w:r>
-        <w:t xml:space="preserve">Handle hardware trigger presses for starting/stopping inventory or scanning barcodes.</w:t>
+        <w:t xml:space="preserve">Handle hardware trigger presses for</w:t>
+      </w:r>
+      <w:r>
+        <w:t xml:space="preserve"> </w:t>
+      </w:r>
+      <w:r>
+        <w:t xml:space="preserve">starting/stopping inventory or scanning barcodes.</w:t>
       </w:r>
     </w:p>
     <w:p>
@@ -647,11 +735,15 @@
         <w:t xml:space="preserve"> </w:t>
       </w:r>
       <w:r>
-        <w:t xml:space="preserve">Uses lock-based and busy-state guarded trigger switching to avoid invalid SDK operations.</w:t>
-      </w:r>
-    </w:p>
-    <w:bookmarkEnd w:id="9"/>
-    <w:bookmarkStart w:id="10" w:name="project-structure"/>
+        <w:t xml:space="preserve">Uses lock-based and busy-state</w:t>
+      </w:r>
+      <w:r>
+        <w:t xml:space="preserve"> </w:t>
+      </w:r>
+      <w:r>
+        <w:t xml:space="preserve">guarded trigger switching to avoid invalid SDK operations.</w:t>
+      </w:r>
+    </w:p>
     <w:p>
       <w:pPr>
         <w:pStyle w:val="Heading2"/>
@@ -675,7 +767,13 @@
         <w:t xml:space="preserve">MainActivity.java</w:t>
       </w:r>
       <w:r>
-        <w:t xml:space="preserve">: Handles the UI logic, user interactions, and the modern notification system.</w:t>
+        <w:t xml:space="preserve">: Handles the UI logic, user interactions, and the</w:t>
+      </w:r>
+      <w:r>
+        <w:t xml:space="preserve"> </w:t>
+      </w:r>
+      <w:r>
+        <w:t xml:space="preserve">modern notification system.</w:t>
       </w:r>
     </w:p>
     <w:p>
@@ -693,7 +791,13 @@
         <w:t xml:space="preserve">RFIDHandler.java</w:t>
       </w:r>
       <w:r>
-        <w:t xml:space="preserve">: Manages the lifecycle and operations of the Zebra RFID reader.</w:t>
+        <w:t xml:space="preserve">: Manages the lifecycle and operations of the Zebra</w:t>
+      </w:r>
+      <w:r>
+        <w:t xml:space="preserve"> </w:t>
+      </w:r>
+      <w:r>
+        <w:t xml:space="preserve">RFID reader.</w:t>
       </w:r>
     </w:p>
     <w:p>
@@ -714,8 +818,6 @@
         <w:t xml:space="preserve">: Handles barcode scanning functionality.</w:t>
       </w:r>
     </w:p>
-    <w:bookmarkEnd w:id="10"/>
-    <w:bookmarkStart w:id="13" w:name="getting-started"/>
     <w:p>
       <w:pPr>
         <w:pStyle w:val="Heading2"/>
@@ -724,7 +826,6 @@
         <w:t xml:space="preserve">Getting Started</w:t>
       </w:r>
     </w:p>
-    <w:bookmarkStart w:id="11" w:name="prerequisites"/>
     <w:p>
       <w:pPr>
         <w:pStyle w:val="Heading3"/>
@@ -808,7 +909,13 @@
         <w:t xml:space="preserve"> </w:t>
       </w:r>
       <w:r>
-        <w:t xml:space="preserve">files are placed in</w:t>
+        <w:t xml:space="preserve">files are placed</w:t>
+      </w:r>
+      <w:r>
+        <w:t xml:space="preserve"> </w:t>
+      </w:r>
+      <w:r>
+        <w:t xml:space="preserve">in</w:t>
       </w:r>
       <w:r>
         <w:t xml:space="preserve"> </w:t>
@@ -823,8 +930,6 @@
         <w:t xml:space="preserve">).</w:t>
       </w:r>
     </w:p>
-    <w:bookmarkEnd w:id="11"/>
-    <w:bookmarkStart w:id="12" w:name="installation"/>
     <w:p>
       <w:pPr>
         <w:pStyle w:val="Heading3"/>
@@ -881,9 +986,6 @@
         <w:t xml:space="preserve">Build and deploy the application to your Android device.</w:t>
       </w:r>
     </w:p>
-    <w:bookmarkEnd w:id="12"/>
-    <w:bookmarkEnd w:id="13"/>
-    <w:bookmarkStart w:id="14" w:name="usage"/>
     <w:p>
       <w:pPr>
         <w:pStyle w:val="Heading2"/>
@@ -911,7 +1013,13 @@
         <w:t xml:space="preserve"> </w:t>
       </w:r>
       <w:r>
-        <w:t xml:space="preserve">Launch the app and tap the status text at the top to search and connect to an available Zebra RFID reader.</w:t>
+        <w:t xml:space="preserve">Launch the app and tap the status text at the top to</w:t>
+      </w:r>
+      <w:r>
+        <w:t xml:space="preserve"> </w:t>
+      </w:r>
+      <w:r>
+        <w:t xml:space="preserve">search and connect to an available Zebra RFID reader.</w:t>
       </w:r>
     </w:p>
     <w:p>
@@ -949,7 +1057,13 @@
         <w:t xml:space="preserve"> </w:t>
       </w:r>
       <w:r>
-        <w:t xml:space="preserve">to begin reading tags. Tap</w:t>
+        <w:t xml:space="preserve">to begin</w:t>
+      </w:r>
+      <w:r>
+        <w:t xml:space="preserve"> </w:t>
+      </w:r>
+      <w:r>
+        <w:t xml:space="preserve">reading tags. Tap</w:t>
       </w:r>
       <w:r>
         <w:t xml:space="preserve"> </w:t>
@@ -1003,7 +1117,13 @@
         <w:t xml:space="preserve"> </w:t>
       </w:r>
       <w:r>
-        <w:t xml:space="preserve">button or use the hardware trigger (if configured) to scan barcodes.</w:t>
+        <w:t xml:space="preserve">button or use the hardware</w:t>
+      </w:r>
+      <w:r>
+        <w:t xml:space="preserve"> </w:t>
+      </w:r>
+      <w:r>
+        <w:t xml:space="preserve">trigger (if configured) to scan barcodes.</w:t>
       </w:r>
     </w:p>
     <w:p>
@@ -1025,7 +1145,13 @@
         <w:t xml:space="preserve"> </w:t>
       </w:r>
       <w:r>
-        <w:t xml:space="preserve">Discovered tags will appear in the list with their EPC and RSSI.</w:t>
+        <w:t xml:space="preserve">Discovered tags will appear in the list with their</w:t>
+      </w:r>
+      <w:r>
+        <w:t xml:space="preserve"> </w:t>
+      </w:r>
+      <w:r>
+        <w:t xml:space="preserve">EPC and RSSI.</w:t>
       </w:r>
     </w:p>
     <w:p>
@@ -1047,23 +1173,21 @@
         <w:t xml:space="preserve"> </w:t>
       </w:r>
       <w:r>
-        <w:t xml:space="preserve">Pop-up messages in the center of the screen can be dismissed manually by tapping the</w:t>
-      </w:r>
-      <w:r>
-        <w:t xml:space="preserve"> </w:t>
-      </w:r>
-      <w:r>
-        <w:t xml:space="preserve">‘X’</w:t>
-      </w:r>
-      <w:r>
-        <w:t xml:space="preserve"> </w:t>
-      </w:r>
-      <w:r>
-        <w:t xml:space="preserve">button or will auto-dismiss after 3 seconds if they show a loading icon.</w:t>
-      </w:r>
-    </w:p>
-    <w:bookmarkEnd w:id="14"/>
-    <w:bookmarkStart w:id="15" w:name="build-and-launch"/>
+        <w:t xml:space="preserve">Pop-up messages in the center of the screen</w:t>
+      </w:r>
+      <w:r>
+        <w:t xml:space="preserve"> </w:t>
+      </w:r>
+      <w:r>
+        <w:t xml:space="preserve">can be dismissed manually by tapping the 'X' button or will</w:t>
+      </w:r>
+      <w:r>
+        <w:t xml:space="preserve"> </w:t>
+      </w:r>
+      <w:r>
+        <w:t xml:space="preserve">auto-dismiss after 3 seconds if they show a loading icon.</w:t>
+      </w:r>
+    </w:p>
     <w:p>
       <w:pPr>
         <w:pStyle w:val="Heading2"/>
@@ -1115,8 +1239,6 @@
         <w:t xml:space="preserve">Build and Launch App</w:t>
       </w:r>
     </w:p>
-    <w:bookmarkEnd w:id="15"/>
-    <w:bookmarkStart w:id="16" w:name="permissions"/>
     <w:p>
       <w:pPr>
         <w:pStyle w:val="Heading2"/>
@@ -1130,7 +1252,16 @@
         <w:pStyle w:val="FirstParagraph"/>
       </w:pPr>
       <w:r>
-        <w:t xml:space="preserve">The application requires the following permissions:</w:t>
+        <w:t xml:space="preserve">The application requires the following permissions: -</w:t>
+      </w:r>
+      <w:r>
+        <w:t xml:space="preserve"> </w:t>
+      </w:r>
+      <w:r>
+        <w:rPr>
+          <w:rStyle w:val="VerbatimChar"/>
+        </w:rPr>
+        <w:t xml:space="preserve">BLUETOOTH</w:t>
       </w:r>
       <w:r>
         <w:t xml:space="preserve"> </w:t>
@@ -1145,7 +1276,7 @@
         <w:rPr>
           <w:rStyle w:val="VerbatimChar"/>
         </w:rPr>
-        <w:t xml:space="preserve">BLUETOOTH</w:t>
+        <w:t xml:space="preserve">BLUETOOTH_ADMIN</w:t>
       </w:r>
       <w:r>
         <w:t xml:space="preserve"> </w:t>
@@ -1160,13 +1291,13 @@
         <w:rPr>
           <w:rStyle w:val="VerbatimChar"/>
         </w:rPr>
-        <w:t xml:space="preserve">BLUETOOTH_ADMIN</w:t>
-      </w:r>
-      <w:r>
-        <w:t xml:space="preserve"> </w:t>
-      </w:r>
-      <w:r>
-        <w:t xml:space="preserve">-</w:t>
+        <w:t xml:space="preserve">BLUETOOTH_SCAN</w:t>
+      </w:r>
+      <w:r>
+        <w:t xml:space="preserve"> </w:t>
+      </w:r>
+      <w:r>
+        <w:t xml:space="preserve">(Android 12+) -</w:t>
       </w:r>
       <w:r>
         <w:t xml:space="preserve"> </w:t>
@@ -1175,19 +1306,13 @@
         <w:rPr>
           <w:rStyle w:val="VerbatimChar"/>
         </w:rPr>
-        <w:t xml:space="preserve">BLUETOOTH_SCAN</w:t>
-      </w:r>
-      <w:r>
-        <w:t xml:space="preserve"> </w:t>
-      </w:r>
-      <w:r>
-        <w:t xml:space="preserve">(Android 12+)</w:t>
-      </w:r>
-      <w:r>
-        <w:t xml:space="preserve"> </w:t>
-      </w:r>
-      <w:r>
-        <w:t xml:space="preserve">-</w:t>
+        <w:t xml:space="preserve">BLUETOOTH_CONNECT</w:t>
+      </w:r>
+      <w:r>
+        <w:t xml:space="preserve"> </w:t>
+      </w:r>
+      <w:r>
+        <w:t xml:space="preserve">(Android 12+) -</w:t>
       </w:r>
       <w:r>
         <w:t xml:space="preserve"> </w:t>
@@ -1196,38 +1321,21 @@
         <w:rPr>
           <w:rStyle w:val="VerbatimChar"/>
         </w:rPr>
-        <w:t xml:space="preserve">BLUETOOTH_CONNECT</w:t>
-      </w:r>
-      <w:r>
-        <w:t xml:space="preserve"> </w:t>
-      </w:r>
-      <w:r>
-        <w:t xml:space="preserve">(Android 12+)</w:t>
-      </w:r>
-      <w:r>
-        <w:t xml:space="preserve"> </w:t>
-      </w:r>
-      <w:r>
-        <w:t xml:space="preserve">-</w:t>
-      </w:r>
-      <w:r>
-        <w:t xml:space="preserve"> </w:t>
-      </w:r>
-      <w:r>
-        <w:rPr>
-          <w:rStyle w:val="VerbatimChar"/>
-        </w:rPr>
         <w:t xml:space="preserve">ACCESS_FINE_LOCATION</w:t>
       </w:r>
       <w:r>
         <w:t xml:space="preserve"> </w:t>
       </w:r>
       <w:r>
-        <w:t xml:space="preserve">(Required for Bluetooth scanning on some Android versions)</w:t>
-      </w:r>
-    </w:p>
-    <w:bookmarkEnd w:id="16"/>
-    <w:bookmarkStart w:id="18" w:name="license"/>
+        <w:t xml:space="preserve">(Required for Bluetooth scanning</w:t>
+      </w:r>
+      <w:r>
+        <w:t xml:space="preserve"> </w:t>
+      </w:r>
+      <w:r>
+        <w:t xml:space="preserve">on some Android versions)</w:t>
+      </w:r>
+    </w:p>
     <w:p>
       <w:pPr>
         <w:pStyle w:val="Heading2"/>
@@ -1246,7 +1354,7 @@
       <w:r>
         <w:t xml:space="preserve"> </w:t>
       </w:r>
-      <w:hyperlink r:id="rId17">
+      <w:hyperlink r:id="rId9">
         <w:r>
           <w:rPr>
             <w:rStyle w:val="Hyperlink"/>
@@ -1261,8 +1369,115 @@
         <w:t xml:space="preserve">file for details.</w:t>
       </w:r>
     </w:p>
-    <w:bookmarkEnd w:id="18"/>
-    <w:bookmarkEnd w:id="19"/>
+    <w:p>
+      <w:pPr>
+        <w:pStyle w:val="Heading2"/>
+      </w:pPr>
+      <w:r>
+        <w:t xml:space="preserve">Release &amp; History</w:t>
+      </w:r>
+    </w:p>
+    <w:p>
+      <w:pPr>
+        <w:pStyle w:val="Compact"/>
+        <w:numPr>
+          <w:ilvl w:val="0"/>
+          <w:numId w:val="1013"/>
+        </w:numPr>
+      </w:pPr>
+      <w:r>
+        <w:rPr>
+          <w:b/>
+          <w:bCs/>
+        </w:rPr>
+        <w:t xml:space="preserve">dev2.0.2 (2026-02-18):</w:t>
+      </w:r>
+    </w:p>
+    <w:p>
+      <w:pPr>
+        <w:pStyle w:val="Compact"/>
+        <w:numPr>
+          <w:ilvl w:val="1"/>
+          <w:numId w:val="1014"/>
+        </w:numPr>
+      </w:pPr>
+      <w:r>
+        <w:t xml:space="preserve">Major release for Trigger Sync and deadlock-safe switching (see Trigger</w:t>
+      </w:r>
+      <w:r>
+        <w:rPr>
+          <w:i/>
+          <w:iCs/>
+        </w:rPr>
+        <w:t xml:space="preserve">Sync</w:t>
+      </w:r>
+      <w:r>
+        <w:t xml:space="preserve">Doc.md).</w:t>
+      </w:r>
+    </w:p>
+    <w:p>
+      <w:pPr>
+        <w:pStyle w:val="Compact"/>
+        <w:numPr>
+          <w:ilvl w:val="1"/>
+          <w:numId w:val="1014"/>
+        </w:numPr>
+      </w:pPr>
+      <w:r>
+        <w:t xml:space="preserve">Improved concurrency and lock-guarded trigger switching.</w:t>
+      </w:r>
+    </w:p>
+    <w:p>
+      <w:pPr>
+        <w:pStyle w:val="Compact"/>
+        <w:numPr>
+          <w:ilvl w:val="1"/>
+          <w:numId w:val="1014"/>
+        </w:numPr>
+      </w:pPr>
+      <w:r>
+        <w:t xml:space="preserve">Updated all documentation and markdown files for new architecture and release.</w:t>
+      </w:r>
+    </w:p>
+    <w:p>
+      <w:pPr>
+        <w:pStyle w:val="Compact"/>
+        <w:numPr>
+          <w:ilvl w:val="1"/>
+          <w:numId w:val="1014"/>
+        </w:numPr>
+      </w:pPr>
+      <w:r>
+        <w:t xml:space="preserve">All code and docs ready for dev2.0.2 tag and push.</w:t>
+      </w:r>
+    </w:p>
+    <w:p>
+      <w:pPr>
+        <w:pStyle w:val="Compact"/>
+        <w:numPr>
+          <w:ilvl w:val="0"/>
+          <w:numId w:val="1013"/>
+        </w:numPr>
+      </w:pPr>
+      <w:r>
+        <w:t xml:space="preserve">See</w:t>
+      </w:r>
+      <w:r>
+        <w:t xml:space="preserve"> </w:t>
+      </w:r>
+      <w:r>
+        <w:rPr>
+          <w:rStyle w:val="VerbatimChar"/>
+        </w:rPr>
+        <w:t xml:space="preserve">history.md</w:t>
+      </w:r>
+      <w:r>
+        <w:t xml:space="preserve"> </w:t>
+      </w:r>
+      <w:r>
+        <w:t xml:space="preserve">for previous release notes and usage instructions.</w:t>
+      </w:r>
+    </w:p>
     <w:sectPr>
       <w:footnotePr>
         <w:numRestart w:val="eachSect"/>
@@ -1476,8 +1691,8 @@
       </w:rPr>
     </w:lvl>
   </w:abstractNum>
-  <w:abstractNum w:abstractNumId="99411">
-    <w:nsid w:val="00A99411"/>
+  <w:abstractNum w:abstractNumId="99201">
+    <w:nsid w:val="00A99201"/>
     <w:multiLevelType w:val="multilevel"/>
     <w:lvl w:ilvl="0">
       <w:start w:val="1"/>
@@ -1490,7 +1705,7 @@
     </w:lvl>
     <w:lvl w:ilvl="1">
       <w:start w:val="1"/>
-      <w:numFmt w:val="decimal"/>
+      <w:numFmt w:val="lowerLetter"/>
       <w:lvlText w:val="%2."/>
       <w:lvlJc w:val="left"/>
       <w:pPr>
@@ -1499,7 +1714,7 @@
     </w:lvl>
     <w:lvl w:ilvl="2">
       <w:start w:val="1"/>
-      <w:numFmt w:val="decimal"/>
+      <w:numFmt w:val="lowerRoman"/>
       <w:lvlText w:val="%3."/>
       <w:lvlJc w:val="left"/>
       <w:pPr>
@@ -1517,7 +1732,7 @@
     </w:lvl>
     <w:lvl w:ilvl="4">
       <w:start w:val="1"/>
-      <w:numFmt w:val="decimal"/>
+      <w:numFmt w:val="lowerLetter"/>
       <w:lvlText w:val="%5."/>
       <w:lvlJc w:val="left"/>
       <w:pPr>
@@ -1526,7 +1741,7 @@
     </w:lvl>
     <w:lvl w:ilvl="5">
       <w:start w:val="1"/>
-      <w:numFmt w:val="decimal"/>
+      <w:numFmt w:val="lowerRoman"/>
       <w:lvlText w:val="%6."/>
       <w:lvlJc w:val="left"/>
       <w:pPr>
@@ -1544,7 +1759,7 @@
     </w:lvl>
     <w:lvl w:ilvl="7">
       <w:start w:val="1"/>
-      <w:numFmt w:val="decimal"/>
+      <w:numFmt w:val="lowerLetter"/>
       <w:lvlText w:val="%8."/>
       <w:lvlJc w:val="left"/>
       <w:pPr>
@@ -1553,7 +1768,7 @@
     </w:lvl>
     <w:lvl w:ilvl="8">
       <w:start w:val="1"/>
-      <w:numFmt w:val="decimal"/>
+      <w:numFmt w:val="lowerRoman"/>
       <w:lvlText w:val="%9."/>
       <w:lvlJc w:val="left"/>
       <w:pPr>
@@ -1592,7 +1807,7 @@
     <w:abstractNumId w:val="991"/>
   </w:num>
   <w:num w:numId="1010">
-    <w:abstractNumId w:val="99411"/>
+    <w:abstractNumId w:val="99201"/>
     <w:lvlOverride w:ilvl="0">
       <w:startOverride w:val="1"/>
     </w:lvlOverride>
@@ -1622,7 +1837,7 @@
     </w:lvlOverride>
   </w:num>
   <w:num w:numId="1011">
-    <w:abstractNumId w:val="99411"/>
+    <w:abstractNumId w:val="99201"/>
     <w:lvlOverride w:ilvl="0">
       <w:startOverride w:val="1"/>
     </w:lvlOverride>
@@ -1652,6 +1867,12 @@
     </w:lvlOverride>
   </w:num>
   <w:num w:numId="1012">
+    <w:abstractNumId w:val="991"/>
+  </w:num>
+  <w:num w:numId="1013">
+    <w:abstractNumId w:val="991"/>
+  </w:num>
+  <w:num w:numId="1014">
     <w:abstractNumId w:val="991"/>
   </w:num>
 </w:numbering>

</xml_diff>